<commit_message>
4. Behavioral Design Patterns Updating doc file (Summary)
</commit_message>
<xml_diff>
--- a/4.Behavioral Design Patterns/docs/Behavioral Patterns.docx
+++ b/4.Behavioral Design Patterns/docs/Behavioral Patterns.docx
@@ -303,8 +303,1160 @@
         </w:rPr>
         <w:t>Mediator provides the indirection needed for loose coupling.</w:t>
       </w:r>
+    </w:p>
+    <w:p>
+      <w:pPr>
+        <w:pStyle w:val="Titre1"/>
+        <w:numPr>
+          <w:ilvl w:val="0"/>
+          <w:numId w:val="1"/>
+        </w:numPr>
+        <w:rPr>
+          <w:lang w:bidi="ar-DZ"/>
+        </w:rPr>
+      </w:pPr>
+      <w:r>
+        <w:rPr>
+          <w:lang w:bidi="ar-DZ"/>
+        </w:rPr>
+        <w:t>Summary:</w:t>
+      </w:r>
+    </w:p>
+    <w:p>
+      <w:pPr>
+        <w:pStyle w:val="Titre1"/>
+        <w:numPr>
+          <w:ilvl w:val="1"/>
+          <w:numId w:val="1"/>
+        </w:numPr>
+        <w:rPr>
+          <w:lang w:bidi="ar-DZ"/>
+        </w:rPr>
+      </w:pPr>
+      <w:r>
+        <w:rPr>
+          <w:lang w:bidi="ar-DZ"/>
+        </w:rPr>
+        <w:t>Encapsulation Variation:</w:t>
+      </w:r>
+    </w:p>
+    <w:p>
+      <w:pPr>
+        <w:pStyle w:val="Paragraphedeliste"/>
+        <w:numPr>
+          <w:ilvl w:val="0"/>
+          <w:numId w:val="40"/>
+        </w:numPr>
+        <w:rPr>
+          <w:lang w:bidi="ar-DZ"/>
+        </w:rPr>
+      </w:pPr>
+      <w:r>
+        <w:rPr>
+          <w:lang w:bidi="ar-DZ"/>
+        </w:rPr>
+        <w:t>Encapsulating variation is a theme of many behavioral patterns.</w:t>
+      </w:r>
+    </w:p>
+    <w:p>
+      <w:pPr>
+        <w:pStyle w:val="Paragraphedeliste"/>
+        <w:numPr>
+          <w:ilvl w:val="0"/>
+          <w:numId w:val="40"/>
+        </w:numPr>
+        <w:rPr>
+          <w:lang w:bidi="ar-DZ"/>
+        </w:rPr>
+      </w:pPr>
+      <w:r>
+        <w:rPr>
+          <w:lang w:bidi="ar-DZ"/>
+        </w:rPr>
+        <w:t>When an aspect of a program changes frequently, these patterns define an object that encapsulates that aspect:</w:t>
+      </w:r>
+    </w:p>
+    <w:p>
+      <w:pPr>
+        <w:pStyle w:val="Paragraphedeliste"/>
+        <w:numPr>
+          <w:ilvl w:val="1"/>
+          <w:numId w:val="40"/>
+        </w:numPr>
+        <w:rPr>
+          <w:lang w:bidi="ar-DZ"/>
+        </w:rPr>
+      </w:pPr>
+      <w:r>
+        <w:rPr>
+          <w:lang w:bidi="ar-DZ"/>
+        </w:rPr>
+        <w:t>Then other parts of the program can collaborate with the object whenever they depend on that aspect.</w:t>
+      </w:r>
+    </w:p>
+    <w:p>
+      <w:pPr>
+        <w:pStyle w:val="Paragraphedeliste"/>
+        <w:numPr>
+          <w:ilvl w:val="0"/>
+          <w:numId w:val="40"/>
+        </w:numPr>
+        <w:rPr>
+          <w:lang w:bidi="ar-DZ"/>
+        </w:rPr>
+      </w:pPr>
+      <w:r>
+        <w:rPr>
+          <w:lang w:bidi="ar-DZ"/>
+        </w:rPr>
+        <w:t>This theme runs through other kinds of patterns.</w:t>
+      </w:r>
+    </w:p>
+    <w:p>
+      <w:pPr>
+        <w:pStyle w:val="Paragraphedeliste"/>
+        <w:numPr>
+          <w:ilvl w:val="0"/>
+          <w:numId w:val="40"/>
+        </w:numPr>
+        <w:rPr>
+          <w:lang w:bidi="ar-DZ"/>
+        </w:rPr>
+      </w:pPr>
+      <w:r>
+        <w:rPr>
+          <w:lang w:bidi="ar-DZ"/>
+        </w:rPr>
+        <w:t>Abstract Factory, Builder, and Prototype all encapsulate knowledge about how objects are created.</w:t>
+      </w:r>
+    </w:p>
+    <w:p>
+      <w:pPr>
+        <w:pStyle w:val="Paragraphedeliste"/>
+        <w:numPr>
+          <w:ilvl w:val="0"/>
+          <w:numId w:val="40"/>
+        </w:numPr>
+        <w:rPr>
+          <w:lang w:bidi="ar-DZ"/>
+        </w:rPr>
+      </w:pPr>
+      <w:r>
+        <w:rPr>
+          <w:lang w:bidi="ar-DZ"/>
+        </w:rPr>
+        <w:t>Decorator encapsulates responsibility that can be added to an object.</w:t>
+      </w:r>
+    </w:p>
+    <w:p>
+      <w:pPr>
+        <w:pStyle w:val="Paragraphedeliste"/>
+        <w:numPr>
+          <w:ilvl w:val="0"/>
+          <w:numId w:val="40"/>
+        </w:numPr>
+        <w:rPr>
+          <w:lang w:bidi="ar-DZ"/>
+        </w:rPr>
+      </w:pPr>
+      <w:r>
+        <w:rPr>
+          <w:lang w:bidi="ar-DZ"/>
+        </w:rPr>
+        <w:t>Bridge separates an abstraction from its implementation, letting them vary independently.</w:t>
+      </w:r>
+    </w:p>
+    <w:p>
+      <w:pPr>
+        <w:pStyle w:val="Paragraphedeliste"/>
+        <w:numPr>
+          <w:ilvl w:val="0"/>
+          <w:numId w:val="40"/>
+        </w:numPr>
+        <w:rPr>
+          <w:lang w:bidi="ar-DZ"/>
+        </w:rPr>
+      </w:pPr>
+      <w:r>
+        <w:rPr>
+          <w:lang w:bidi="ar-DZ"/>
+        </w:rPr>
+        <w:t>A Strategy object encapsulates an algorithm.</w:t>
+      </w:r>
+    </w:p>
+    <w:p>
+      <w:pPr>
+        <w:pStyle w:val="Paragraphedeliste"/>
+        <w:numPr>
+          <w:ilvl w:val="0"/>
+          <w:numId w:val="40"/>
+        </w:numPr>
+        <w:rPr>
+          <w:lang w:bidi="ar-DZ"/>
+        </w:rPr>
+      </w:pPr>
+      <w:r>
+        <w:rPr>
+          <w:lang w:bidi="ar-DZ"/>
+        </w:rPr>
+        <w:t>A State object encapsulates a state-dependent behavior.</w:t>
+      </w:r>
+    </w:p>
+    <w:p>
+      <w:pPr>
+        <w:pStyle w:val="Paragraphedeliste"/>
+        <w:numPr>
+          <w:ilvl w:val="0"/>
+          <w:numId w:val="40"/>
+        </w:numPr>
+        <w:rPr>
+          <w:lang w:bidi="ar-DZ"/>
+        </w:rPr>
+      </w:pPr>
+      <w:r>
+        <w:rPr>
+          <w:lang w:bidi="ar-DZ"/>
+        </w:rPr>
+        <w:t>A Mediator object encapsulates the protocol between objects.</w:t>
+      </w:r>
+    </w:p>
+    <w:p>
+      <w:pPr>
+        <w:pStyle w:val="Paragraphedeliste"/>
+        <w:numPr>
+          <w:ilvl w:val="0"/>
+          <w:numId w:val="40"/>
+        </w:numPr>
+        <w:rPr>
+          <w:lang w:bidi="ar-DZ"/>
+        </w:rPr>
+      </w:pPr>
+      <w:r>
+        <w:rPr>
+          <w:lang w:bidi="ar-DZ"/>
+        </w:rPr>
+        <w:t>An Iterator object encapsulates the way you access and traverse the components of an aggregate object.</w:t>
+      </w:r>
+    </w:p>
+    <w:p>
+      <w:pPr>
+        <w:pStyle w:val="Paragraphedeliste"/>
+        <w:numPr>
+          <w:ilvl w:val="0"/>
+          <w:numId w:val="40"/>
+        </w:numPr>
+        <w:rPr>
+          <w:lang w:bidi="ar-DZ"/>
+        </w:rPr>
+      </w:pPr>
+      <w:r>
+        <w:rPr>
+          <w:lang w:bidi="ar-DZ"/>
+        </w:rPr>
+        <w:t>Not all object behavioral patterns work like this:</w:t>
+      </w:r>
+    </w:p>
+    <w:p>
+      <w:pPr>
+        <w:pStyle w:val="Paragraphedeliste"/>
+        <w:numPr>
+          <w:ilvl w:val="1"/>
+          <w:numId w:val="40"/>
+        </w:numPr>
+        <w:rPr>
+          <w:lang w:bidi="ar-DZ"/>
+        </w:rPr>
+      </w:pPr>
+      <w:r>
+        <w:rPr>
+          <w:lang w:bidi="ar-DZ"/>
+        </w:rPr>
+        <w:t>Chain of Responsibility deals with an arbitrary number of objects, all of which may already exist in the system.</w:t>
+      </w:r>
+    </w:p>
+    <w:p>
+      <w:pPr>
+        <w:pStyle w:val="Titre1"/>
+        <w:numPr>
+          <w:ilvl w:val="1"/>
+          <w:numId w:val="1"/>
+        </w:numPr>
+        <w:rPr>
+          <w:lang w:bidi="ar-DZ"/>
+        </w:rPr>
+      </w:pPr>
+      <w:r>
+        <w:rPr>
+          <w:lang w:bidi="ar-DZ"/>
+        </w:rPr>
+        <w:t>Objects as Arguments:</w:t>
+      </w:r>
+    </w:p>
+    <w:p>
+      <w:pPr>
+        <w:pStyle w:val="Paragraphedeliste"/>
+        <w:numPr>
+          <w:ilvl w:val="0"/>
+          <w:numId w:val="41"/>
+        </w:numPr>
+        <w:rPr>
+          <w:lang w:bidi="ar-DZ"/>
+        </w:rPr>
+      </w:pPr>
+      <w:r>
+        <w:rPr>
+          <w:lang w:bidi="ar-DZ"/>
+        </w:rPr>
+        <w:t xml:space="preserve">A several patterns introduce an object that </w:t>
+      </w:r>
+      <w:proofErr w:type="gramStart"/>
+      <w:r>
+        <w:rPr>
+          <w:lang w:bidi="ar-DZ"/>
+        </w:rPr>
+        <w:t>is always used</w:t>
+      </w:r>
+      <w:proofErr w:type="gramEnd"/>
+      <w:r>
+        <w:rPr>
+          <w:lang w:bidi="ar-DZ"/>
+        </w:rPr>
+        <w:t xml:space="preserve"> as an argument.</w:t>
+      </w:r>
+    </w:p>
+    <w:p>
+      <w:pPr>
+        <w:pStyle w:val="Paragraphedeliste"/>
+        <w:numPr>
+          <w:ilvl w:val="0"/>
+          <w:numId w:val="41"/>
+        </w:numPr>
+        <w:rPr>
+          <w:lang w:bidi="ar-DZ"/>
+        </w:rPr>
+      </w:pPr>
+      <w:r>
+        <w:rPr>
+          <w:lang w:bidi="ar-DZ"/>
+        </w:rPr>
+        <w:t>A visitor object is the argument to a polymorphic accept operation on the objects it visits</w:t>
+      </w:r>
+    </w:p>
+    <w:p>
+      <w:pPr>
+        <w:pStyle w:val="Paragraphedeliste"/>
+        <w:numPr>
+          <w:ilvl w:val="1"/>
+          <w:numId w:val="41"/>
+        </w:numPr>
+        <w:rPr>
+          <w:lang w:bidi="ar-DZ"/>
+        </w:rPr>
+      </w:pPr>
+      <w:r>
+        <w:rPr>
+          <w:lang w:bidi="ar-DZ"/>
+        </w:rPr>
+        <w:t xml:space="preserve">Visitor </w:t>
+      </w:r>
+      <w:proofErr w:type="gramStart"/>
+      <w:r>
+        <w:rPr>
+          <w:lang w:bidi="ar-DZ"/>
+        </w:rPr>
+        <w:t>is never considered</w:t>
+      </w:r>
+      <w:proofErr w:type="gramEnd"/>
+      <w:r>
+        <w:rPr>
+          <w:lang w:bidi="ar-DZ"/>
+        </w:rPr>
+        <w:t xml:space="preserve"> a part of those objects.</w:t>
+      </w:r>
+    </w:p>
+    <w:p>
+      <w:pPr>
+        <w:pStyle w:val="Paragraphedeliste"/>
+        <w:numPr>
+          <w:ilvl w:val="0"/>
+          <w:numId w:val="41"/>
+        </w:numPr>
+        <w:rPr>
+          <w:lang w:bidi="ar-DZ"/>
+        </w:rPr>
+      </w:pPr>
+      <w:r>
+        <w:rPr>
+          <w:lang w:bidi="ar-DZ"/>
+        </w:rPr>
+        <w:lastRenderedPageBreak/>
+        <w:t>Other patterns define objects that act as magic tokens to be passed around and invoked at a later time</w:t>
+      </w:r>
+    </w:p>
+    <w:p>
+      <w:pPr>
+        <w:pStyle w:val="Paragraphedeliste"/>
+        <w:numPr>
+          <w:ilvl w:val="1"/>
+          <w:numId w:val="41"/>
+        </w:numPr>
+        <w:rPr>
+          <w:lang w:bidi="ar-DZ"/>
+        </w:rPr>
+      </w:pPr>
+      <w:r>
+        <w:rPr>
+          <w:lang w:bidi="ar-DZ"/>
+        </w:rPr>
+        <w:t>In the command pattern, the token represents a request</w:t>
+      </w:r>
+    </w:p>
+    <w:p>
+      <w:pPr>
+        <w:pStyle w:val="Paragraphedeliste"/>
+        <w:numPr>
+          <w:ilvl w:val="1"/>
+          <w:numId w:val="41"/>
+        </w:numPr>
+        <w:rPr>
+          <w:lang w:bidi="ar-DZ"/>
+        </w:rPr>
+      </w:pPr>
+      <w:r>
+        <w:rPr>
+          <w:lang w:bidi="ar-DZ"/>
+        </w:rPr>
+        <w:t>In the Memento, it represents the internal state of an object at a particular time.</w:t>
+      </w:r>
+    </w:p>
+    <w:p>
+      <w:pPr>
+        <w:pStyle w:val="Paragraphedeliste"/>
+        <w:numPr>
+          <w:ilvl w:val="1"/>
+          <w:numId w:val="41"/>
+        </w:numPr>
+        <w:rPr>
+          <w:lang w:bidi="ar-DZ"/>
+        </w:rPr>
+      </w:pPr>
+      <w:r>
+        <w:rPr>
+          <w:lang w:bidi="ar-DZ"/>
+        </w:rPr>
+        <w:t>In both cases, the token can have a complex internal representation, but the client is never aware of it.</w:t>
+      </w:r>
+    </w:p>
+    <w:p>
+      <w:pPr>
+        <w:pStyle w:val="Paragraphedeliste"/>
+        <w:numPr>
+          <w:ilvl w:val="0"/>
+          <w:numId w:val="41"/>
+        </w:numPr>
+        <w:rPr>
+          <w:lang w:bidi="ar-DZ"/>
+        </w:rPr>
+      </w:pPr>
+      <w:r>
+        <w:rPr>
+          <w:lang w:bidi="ar-DZ"/>
+        </w:rPr>
+        <w:t>Polymorphism is important in the Command pattern:</w:t>
+      </w:r>
+    </w:p>
+    <w:p>
+      <w:pPr>
+        <w:pStyle w:val="Paragraphedeliste"/>
+        <w:numPr>
+          <w:ilvl w:val="1"/>
+          <w:numId w:val="41"/>
+        </w:numPr>
+        <w:rPr>
+          <w:lang w:bidi="ar-DZ"/>
+        </w:rPr>
+      </w:pPr>
+      <w:r>
+        <w:rPr>
+          <w:lang w:bidi="ar-DZ"/>
+        </w:rPr>
+        <w:t>Executing the Command object is a polymorphic operation.</w:t>
+      </w:r>
+    </w:p>
+    <w:p>
+      <w:pPr>
+        <w:pStyle w:val="Paragraphedeliste"/>
+        <w:numPr>
+          <w:ilvl w:val="0"/>
+          <w:numId w:val="41"/>
+        </w:numPr>
+        <w:rPr>
+          <w:lang w:bidi="ar-DZ"/>
+        </w:rPr>
+      </w:pPr>
+      <w:r>
+        <w:rPr>
+          <w:lang w:bidi="ar-DZ"/>
+        </w:rPr>
+        <w:t>The Memento interface is so narrow that a memento can only be passed as a value.</w:t>
+      </w:r>
+    </w:p>
+    <w:p>
+      <w:pPr>
+        <w:pStyle w:val="Paragraphedeliste"/>
+        <w:numPr>
+          <w:ilvl w:val="1"/>
+          <w:numId w:val="41"/>
+        </w:numPr>
+        <w:rPr>
+          <w:lang w:bidi="ar-DZ"/>
+        </w:rPr>
+      </w:pPr>
+      <w:r>
+        <w:rPr>
+          <w:lang w:bidi="ar-DZ"/>
+        </w:rPr>
+        <w:t>It is likely to present no polymorphic operations at all to its clients.</w:t>
+      </w:r>
+    </w:p>
+    <w:p>
+      <w:pPr>
+        <w:pStyle w:val="Titre1"/>
+        <w:numPr>
+          <w:ilvl w:val="1"/>
+          <w:numId w:val="1"/>
+        </w:numPr>
+        <w:rPr>
+          <w:lang w:bidi="ar-DZ"/>
+        </w:rPr>
+      </w:pPr>
+      <w:r>
+        <w:rPr>
+          <w:lang w:bidi="ar-DZ"/>
+        </w:rPr>
+        <w:t>Mediator vs Observer:</w:t>
+      </w:r>
+    </w:p>
+    <w:p>
+      <w:pPr>
+        <w:pStyle w:val="Paragraphedeliste"/>
+        <w:numPr>
+          <w:ilvl w:val="0"/>
+          <w:numId w:val="42"/>
+        </w:numPr>
+        <w:rPr>
+          <w:lang w:bidi="ar-DZ"/>
+        </w:rPr>
+      </w:pPr>
+      <w:r>
+        <w:rPr>
+          <w:lang w:bidi="ar-DZ"/>
+        </w:rPr>
+        <w:t>Mediator and Observer are competing patterns:</w:t>
+      </w:r>
+    </w:p>
+    <w:p>
+      <w:pPr>
+        <w:pStyle w:val="Paragraphedeliste"/>
+        <w:numPr>
+          <w:ilvl w:val="1"/>
+          <w:numId w:val="42"/>
+        </w:numPr>
+        <w:rPr>
+          <w:lang w:bidi="ar-DZ"/>
+        </w:rPr>
+      </w:pPr>
+      <w:r>
+        <w:rPr>
+          <w:lang w:bidi="ar-DZ"/>
+        </w:rPr>
+        <w:t>Observer distributes communication by introducing Observer and Subject objects.</w:t>
+      </w:r>
+    </w:p>
+    <w:p>
+      <w:pPr>
+        <w:pStyle w:val="Paragraphedeliste"/>
+        <w:numPr>
+          <w:ilvl w:val="1"/>
+          <w:numId w:val="42"/>
+        </w:numPr>
+        <w:rPr>
+          <w:lang w:bidi="ar-DZ"/>
+        </w:rPr>
+      </w:pPr>
+      <w:r>
+        <w:rPr>
+          <w:lang w:bidi="ar-DZ"/>
+        </w:rPr>
+        <w:t>A Mediator object encapsulates the communication between other objects.</w:t>
+      </w:r>
+    </w:p>
+    <w:p>
+      <w:pPr>
+        <w:pStyle w:val="Paragraphedeliste"/>
+        <w:numPr>
+          <w:ilvl w:val="0"/>
+          <w:numId w:val="42"/>
+        </w:numPr>
+        <w:rPr>
+          <w:lang w:bidi="ar-DZ"/>
+        </w:rPr>
+      </w:pPr>
+      <w:r>
+        <w:rPr>
+          <w:lang w:bidi="ar-DZ"/>
+        </w:rPr>
+        <w:t>In the Observer pattern, there is no single object that encapsulates a constraint</w:t>
+      </w:r>
+    </w:p>
+    <w:p>
+      <w:pPr>
+        <w:pStyle w:val="Paragraphedeliste"/>
+        <w:numPr>
+          <w:ilvl w:val="1"/>
+          <w:numId w:val="42"/>
+        </w:numPr>
+        <w:rPr>
+          <w:lang w:bidi="ar-DZ"/>
+        </w:rPr>
+      </w:pPr>
+      <w:r>
+        <w:rPr>
+          <w:lang w:bidi="ar-DZ"/>
+        </w:rPr>
+        <w:t>The Observer and the Subject must cooperate to maintain the constraint</w:t>
+      </w:r>
+    </w:p>
+    <w:p>
+      <w:pPr>
+        <w:pStyle w:val="Paragraphedeliste"/>
+        <w:numPr>
+          <w:ilvl w:val="1"/>
+          <w:numId w:val="42"/>
+        </w:numPr>
+        <w:rPr>
+          <w:lang w:bidi="ar-DZ"/>
+        </w:rPr>
+      </w:pPr>
+      <w:r>
+        <w:rPr>
+          <w:lang w:bidi="ar-DZ"/>
+        </w:rPr>
+        <w:t xml:space="preserve"> A single subject usually as many observers</w:t>
+      </w:r>
+    </w:p>
+    <w:p>
+      <w:pPr>
+        <w:pStyle w:val="Paragraphedeliste"/>
+        <w:numPr>
+          <w:ilvl w:val="2"/>
+          <w:numId w:val="42"/>
+        </w:numPr>
+        <w:rPr>
+          <w:lang w:bidi="ar-DZ"/>
+        </w:rPr>
+      </w:pPr>
+      <w:r>
+        <w:rPr>
+          <w:lang w:bidi="ar-DZ"/>
+        </w:rPr>
+        <w:t>Sometimes the observer of one subject is a subject of another observer.</w:t>
+      </w:r>
+    </w:p>
+    <w:p>
+      <w:pPr>
+        <w:pStyle w:val="Paragraphedeliste"/>
+        <w:numPr>
+          <w:ilvl w:val="0"/>
+          <w:numId w:val="42"/>
+        </w:numPr>
+        <w:rPr>
+          <w:lang w:bidi="ar-DZ"/>
+        </w:rPr>
+      </w:pPr>
+      <w:r>
+        <w:rPr>
+          <w:lang w:bidi="ar-DZ"/>
+        </w:rPr>
+        <w:t>The Mediator pattern centralizes rather than distributes:</w:t>
+      </w:r>
+    </w:p>
+    <w:p>
+      <w:pPr>
+        <w:pStyle w:val="Paragraphedeliste"/>
+        <w:numPr>
+          <w:ilvl w:val="1"/>
+          <w:numId w:val="42"/>
+        </w:numPr>
+        <w:rPr>
+          <w:lang w:bidi="ar-DZ"/>
+        </w:rPr>
+      </w:pPr>
+      <w:r>
+        <w:rPr>
+          <w:lang w:bidi="ar-DZ"/>
+        </w:rPr>
+        <w:t>It places the responsibility for maintaining a constraint squarely in the mediator.</w:t>
+      </w:r>
+    </w:p>
+    <w:p>
+      <w:pPr>
+        <w:pStyle w:val="Paragraphedeliste"/>
+        <w:numPr>
+          <w:ilvl w:val="0"/>
+          <w:numId w:val="42"/>
+        </w:numPr>
+        <w:rPr>
+          <w:lang w:bidi="ar-DZ"/>
+        </w:rPr>
+      </w:pPr>
+      <w:r>
+        <w:rPr>
+          <w:lang w:bidi="ar-DZ"/>
+        </w:rPr>
+        <w:t>Easier to make reusable Observers and Subjects than to make reusable Mediators.</w:t>
+      </w:r>
+    </w:p>
+    <w:p>
+      <w:pPr>
+        <w:pStyle w:val="Paragraphedeliste"/>
+        <w:numPr>
+          <w:ilvl w:val="0"/>
+          <w:numId w:val="42"/>
+        </w:numPr>
+        <w:rPr>
+          <w:lang w:bidi="ar-DZ"/>
+        </w:rPr>
+      </w:pPr>
+      <w:r>
+        <w:rPr>
+          <w:lang w:bidi="ar-DZ"/>
+        </w:rPr>
+        <w:t>On the other hand, it is easier to understand the flow of communication in Mediator that in Observer.</w:t>
+      </w:r>
+    </w:p>
+    <w:p>
+      <w:pPr>
+        <w:pStyle w:val="Paragraphedeliste"/>
+        <w:numPr>
+          <w:ilvl w:val="1"/>
+          <w:numId w:val="42"/>
+        </w:numPr>
+        <w:rPr>
+          <w:lang w:bidi="ar-DZ"/>
+        </w:rPr>
+      </w:pPr>
+      <w:r>
+        <w:rPr>
+          <w:lang w:bidi="ar-DZ"/>
+        </w:rPr>
+        <w:t>Observers and subjects are usually connected shortly after they have been created.</w:t>
+      </w:r>
+    </w:p>
+    <w:p>
+      <w:pPr>
+        <w:pStyle w:val="Paragraphedeliste"/>
+        <w:numPr>
+          <w:ilvl w:val="2"/>
+          <w:numId w:val="42"/>
+        </w:numPr>
+        <w:rPr>
+          <w:lang w:bidi="ar-DZ"/>
+        </w:rPr>
+      </w:pPr>
+      <w:r>
+        <w:rPr>
+          <w:lang w:bidi="ar-DZ"/>
+        </w:rPr>
+        <w:t>Hard to see how they are connected later in the program.</w:t>
+      </w:r>
+    </w:p>
+    <w:p>
+      <w:pPr>
+        <w:pStyle w:val="Paragraphedeliste"/>
+        <w:numPr>
+          <w:ilvl w:val="2"/>
+          <w:numId w:val="42"/>
+        </w:numPr>
+        <w:rPr>
+          <w:lang w:bidi="ar-DZ"/>
+        </w:rPr>
+      </w:pPr>
+      <w:r>
+        <w:rPr>
+          <w:lang w:bidi="ar-DZ"/>
+        </w:rPr>
+        <w:t>The indirection that Observer introduces will still make a system harder to understand.</w:t>
+      </w:r>
+    </w:p>
+    <w:p>
+      <w:pPr>
+        <w:pStyle w:val="Titre1"/>
+        <w:numPr>
+          <w:ilvl w:val="1"/>
+          <w:numId w:val="1"/>
+        </w:numPr>
+        <w:rPr>
+          <w:lang w:bidi="ar-DZ"/>
+        </w:rPr>
+      </w:pPr>
+      <w:r>
+        <w:rPr>
+          <w:lang w:bidi="ar-DZ"/>
+        </w:rPr>
+        <w:t>Decoupling Senders and Receivers:</w:t>
+      </w:r>
+    </w:p>
+    <w:p>
+      <w:pPr>
+        <w:pStyle w:val="Paragraphedeliste"/>
+        <w:numPr>
+          <w:ilvl w:val="0"/>
+          <w:numId w:val="43"/>
+        </w:numPr>
+        <w:rPr>
+          <w:lang w:bidi="ar-DZ"/>
+        </w:rPr>
+      </w:pPr>
+      <w:r>
+        <w:rPr>
+          <w:lang w:bidi="ar-DZ"/>
+        </w:rPr>
+        <w:t>When collaborating objects refer to each other directly, they become dependent on each other.</w:t>
+      </w:r>
+    </w:p>
+    <w:p>
+      <w:pPr>
+        <w:pStyle w:val="Paragraphedeliste"/>
+        <w:numPr>
+          <w:ilvl w:val="1"/>
+          <w:numId w:val="43"/>
+        </w:numPr>
+        <w:rPr>
+          <w:lang w:bidi="ar-DZ"/>
+        </w:rPr>
+      </w:pPr>
+      <w:r>
+        <w:rPr>
+          <w:lang w:bidi="ar-DZ"/>
+        </w:rPr>
+        <w:t>Can have an adverse impact on the layering and reusability of a system.</w:t>
+      </w:r>
+    </w:p>
+    <w:p>
+      <w:pPr>
+        <w:pStyle w:val="Paragraphedeliste"/>
+        <w:numPr>
+          <w:ilvl w:val="0"/>
+          <w:numId w:val="43"/>
+        </w:numPr>
+        <w:rPr>
+          <w:lang w:bidi="ar-DZ"/>
+        </w:rPr>
+      </w:pPr>
+      <w:r>
+        <w:rPr>
+          <w:lang w:bidi="ar-DZ"/>
+        </w:rPr>
+        <w:t>Command, Observer, Mediator, and Chain of Responsibility address how you can decouple senders and receivers, but with different trade-offs.</w:t>
+      </w:r>
+    </w:p>
+    <w:p>
+      <w:pPr>
+        <w:pStyle w:val="Paragraphedeliste"/>
+        <w:numPr>
+          <w:ilvl w:val="0"/>
+          <w:numId w:val="43"/>
+        </w:numPr>
+        <w:rPr>
+          <w:lang w:bidi="ar-DZ"/>
+        </w:rPr>
+      </w:pPr>
+      <w:r>
+        <w:rPr>
+          <w:lang w:bidi="ar-DZ"/>
+        </w:rPr>
+        <w:t>For example, the Command pattern supports decoupling by using a Command object to define the binding between a sender and receiver.</w:t>
+      </w:r>
+    </w:p>
+    <w:p>
+      <w:pPr>
+        <w:pStyle w:val="Titre1"/>
+        <w:numPr>
+          <w:ilvl w:val="1"/>
+          <w:numId w:val="1"/>
+        </w:numPr>
+        <w:rPr>
+          <w:lang w:bidi="ar-DZ"/>
+        </w:rPr>
+      </w:pPr>
+      <w:r>
+        <w:rPr>
+          <w:lang w:bidi="ar-DZ"/>
+        </w:rPr>
+        <w:t>Behavioral Patterns working together:</w:t>
+      </w:r>
+    </w:p>
+    <w:p>
+      <w:pPr>
+        <w:pStyle w:val="Paragraphedeliste"/>
+        <w:numPr>
+          <w:ilvl w:val="0"/>
+          <w:numId w:val="44"/>
+        </w:numPr>
+        <w:rPr>
+          <w:lang w:bidi="ar-DZ"/>
+        </w:rPr>
+      </w:pPr>
+      <w:r>
+        <w:rPr>
+          <w:lang w:bidi="ar-DZ"/>
+        </w:rPr>
+        <w:t>Behavioral design patterns complement and reinforce each other</w:t>
+      </w:r>
+    </w:p>
+    <w:p>
+      <w:pPr>
+        <w:pStyle w:val="Paragraphedeliste"/>
+        <w:numPr>
+          <w:ilvl w:val="0"/>
+          <w:numId w:val="44"/>
+        </w:numPr>
+        <w:rPr>
+          <w:lang w:bidi="ar-DZ"/>
+        </w:rPr>
+      </w:pPr>
+      <w:r>
+        <w:rPr>
+          <w:lang w:bidi="ar-DZ"/>
+        </w:rPr>
+        <w:t>A class in Chain of Responsibility will probably include at least one application of Template Method.</w:t>
+      </w:r>
+    </w:p>
+    <w:p>
+      <w:pPr>
+        <w:pStyle w:val="Paragraphedeliste"/>
+        <w:numPr>
+          <w:ilvl w:val="1"/>
+          <w:numId w:val="44"/>
+        </w:numPr>
+        <w:rPr>
+          <w:lang w:bidi="ar-DZ"/>
+        </w:rPr>
+      </w:pPr>
+      <w:r>
+        <w:rPr>
+          <w:lang w:bidi="ar-DZ"/>
+        </w:rPr>
+        <w:t>The Template method can use primitive operations to determine whether the object should handle the request and to choose the object to forward to.</w:t>
+      </w:r>
+    </w:p>
+    <w:p>
+      <w:pPr>
+        <w:pStyle w:val="Paragraphedeliste"/>
+        <w:numPr>
+          <w:ilvl w:val="0"/>
+          <w:numId w:val="44"/>
+        </w:numPr>
+        <w:rPr>
+          <w:lang w:bidi="ar-DZ"/>
+        </w:rPr>
+      </w:pPr>
+      <w:r>
+        <w:rPr>
+          <w:lang w:bidi="ar-DZ"/>
+        </w:rPr>
+        <w:t>A class in the Chain of Responsibility can use the Command pat</w:t>
+      </w:r>
       <w:bookmarkStart w:id="0" w:name="_GoBack"/>
       <w:bookmarkEnd w:id="0"/>
+      <w:r>
+        <w:rPr>
+          <w:lang w:bidi="ar-DZ"/>
+        </w:rPr>
+        <w:t>tern to represent requests as objects.</w:t>
+      </w:r>
+    </w:p>
+    <w:p>
+      <w:pPr>
+        <w:pStyle w:val="Paragraphedeliste"/>
+        <w:numPr>
+          <w:ilvl w:val="0"/>
+          <w:numId w:val="44"/>
+        </w:numPr>
+        <w:rPr>
+          <w:lang w:bidi="ar-DZ"/>
+        </w:rPr>
+      </w:pPr>
+      <w:r>
+        <w:rPr>
+          <w:lang w:bidi="ar-DZ"/>
+        </w:rPr>
+        <w:t>An interpreter can use the State pattern to define parsing contexts.</w:t>
+      </w:r>
+    </w:p>
+    <w:p>
+      <w:pPr>
+        <w:pStyle w:val="Paragraphedeliste"/>
+        <w:numPr>
+          <w:ilvl w:val="0"/>
+          <w:numId w:val="44"/>
+        </w:numPr>
+        <w:rPr>
+          <w:lang w:bidi="ar-DZ"/>
+        </w:rPr>
+      </w:pPr>
+      <w:r>
+        <w:rPr>
+          <w:lang w:bidi="ar-DZ"/>
+        </w:rPr>
+        <w:t xml:space="preserve">An Iterator can traverse an aggregate, and a visitor can apply an operation to each element </w:t>
+      </w:r>
+      <w:proofErr w:type="gramStart"/>
+      <w:r>
+        <w:rPr>
+          <w:lang w:bidi="ar-DZ"/>
+        </w:rPr>
+        <w:t>in the aggregate</w:t>
+      </w:r>
+      <w:proofErr w:type="gramEnd"/>
+      <w:r>
+        <w:rPr>
+          <w:lang w:bidi="ar-DZ"/>
+        </w:rPr>
+        <w:t>.</w:t>
+      </w:r>
+    </w:p>
+    <w:p>
+      <w:pPr>
+        <w:pStyle w:val="Paragraphedeliste"/>
+        <w:numPr>
+          <w:ilvl w:val="0"/>
+          <w:numId w:val="44"/>
+        </w:numPr>
+        <w:rPr>
+          <w:lang w:bidi="ar-DZ"/>
+        </w:rPr>
+      </w:pPr>
+      <w:r>
+        <w:rPr>
+          <w:lang w:bidi="ar-DZ"/>
+        </w:rPr>
+        <w:t>A system that uses the Composite pattern might use a visitor to perform operations on components of the composition.</w:t>
+      </w:r>
+    </w:p>
+    <w:p>
+      <w:pPr>
+        <w:pStyle w:val="Paragraphedeliste"/>
+        <w:numPr>
+          <w:ilvl w:val="0"/>
+          <w:numId w:val="44"/>
+        </w:numPr>
+        <w:rPr>
+          <w:lang w:bidi="ar-DZ"/>
+        </w:rPr>
+      </w:pPr>
+      <w:r>
+        <w:rPr>
+          <w:lang w:bidi="ar-DZ"/>
+        </w:rPr>
+        <w:lastRenderedPageBreak/>
+        <w:t>A Composite could use the Chain of Responsibility to let components access global properties through their parent</w:t>
+      </w:r>
+    </w:p>
+    <w:p>
+      <w:pPr>
+        <w:pStyle w:val="Paragraphedeliste"/>
+        <w:numPr>
+          <w:ilvl w:val="1"/>
+          <w:numId w:val="44"/>
+        </w:numPr>
+        <w:rPr>
+          <w:lang w:bidi="ar-DZ"/>
+        </w:rPr>
+      </w:pPr>
+      <w:r>
+        <w:rPr>
+          <w:lang w:bidi="ar-DZ"/>
+        </w:rPr>
+        <w:t>A Composite could also use Decorator to override these properties on parts of the composition.</w:t>
+      </w:r>
+    </w:p>
+    <w:p>
+      <w:pPr>
+        <w:pStyle w:val="Paragraphedeliste"/>
+        <w:numPr>
+          <w:ilvl w:val="0"/>
+          <w:numId w:val="44"/>
+        </w:numPr>
+        <w:rPr>
+          <w:lang w:bidi="ar-DZ"/>
+        </w:rPr>
+      </w:pPr>
+      <w:r>
+        <w:rPr>
+          <w:lang w:bidi="ar-DZ"/>
+        </w:rPr>
+        <w:t>A Composite could use the Observer pattern to tie one object structure to another and the State pattern to let a component change its behavior as its state changes</w:t>
+      </w:r>
+    </w:p>
+    <w:p>
+      <w:pPr>
+        <w:pStyle w:val="Paragraphedeliste"/>
+        <w:numPr>
+          <w:ilvl w:val="0"/>
+          <w:numId w:val="44"/>
+        </w:numPr>
+        <w:rPr>
+          <w:lang w:bidi="ar-DZ"/>
+        </w:rPr>
+      </w:pPr>
+      <w:r>
+        <w:rPr>
+          <w:lang w:bidi="ar-DZ"/>
+        </w:rPr>
+        <w:t xml:space="preserve">The composition itself </w:t>
+      </w:r>
+      <w:proofErr w:type="gramStart"/>
+      <w:r>
+        <w:rPr>
+          <w:lang w:bidi="ar-DZ"/>
+        </w:rPr>
+        <w:t>might be created</w:t>
+      </w:r>
+      <w:proofErr w:type="gramEnd"/>
+      <w:r>
+        <w:rPr>
+          <w:lang w:bidi="ar-DZ"/>
+        </w:rPr>
+        <w:t xml:space="preserve"> using the approach in Builder.</w:t>
+      </w:r>
+    </w:p>
+    <w:p>
+      <w:pPr>
+        <w:pStyle w:val="Paragraphedeliste"/>
+        <w:numPr>
+          <w:ilvl w:val="0"/>
+          <w:numId w:val="44"/>
+        </w:numPr>
+        <w:rPr>
+          <w:lang w:bidi="ar-DZ"/>
+        </w:rPr>
+      </w:pPr>
+      <w:r>
+        <w:rPr>
+          <w:lang w:bidi="ar-DZ"/>
+        </w:rPr>
+        <w:t>Well-designed object-oriented systems have multiple patterns embedded in them.</w:t>
+      </w:r>
+    </w:p>
+    <w:p>
+      <w:pPr>
+        <w:ind w:left="576"/>
+        <w:rPr>
+          <w:lang w:bidi="ar-DZ"/>
+        </w:rPr>
+      </w:pPr>
     </w:p>
     <w:sectPr>
       <w:headerReference w:type="default" r:id="rId8"/>
@@ -1357,6 +2509,122 @@
     </w:lvl>
   </w:abstractNum>
   <w:abstractNum w:abstractNumId="7" w15:restartNumberingAfterBreak="0">
+    <w:nsid w:val="0CD5018A"/>
+    <w:multiLevelType w:val="multilevel"/>
+    <w:tmpl w:val="A648A078"/>
+    <w:lvl w:ilvl="0">
+      <w:start w:val="1"/>
+      <w:numFmt w:val="bullet"/>
+      <w:suff w:val="space"/>
+      <w:lvlText w:val=""/>
+      <w:lvlJc w:val="left"/>
+      <w:pPr>
+        <w:ind w:left="0" w:firstLine="0"/>
+      </w:pPr>
+      <w:rPr>
+        <w:rFonts w:ascii="Wingdings" w:hAnsi="Wingdings" w:cs="Times New Roman" w:hint="default"/>
+      </w:rPr>
+    </w:lvl>
+    <w:lvl w:ilvl="1">
+      <w:start w:val="1"/>
+      <w:numFmt w:val="bullet"/>
+      <w:suff w:val="space"/>
+      <w:lvlText w:val=""/>
+      <w:lvlJc w:val="left"/>
+      <w:pPr>
+        <w:ind w:left="288" w:firstLine="0"/>
+      </w:pPr>
+      <w:rPr>
+        <w:rFonts w:ascii="Symbol" w:hAnsi="Symbol" w:cs="Times New Roman" w:hint="default"/>
+      </w:rPr>
+    </w:lvl>
+    <w:lvl w:ilvl="2">
+      <w:start w:val="1"/>
+      <w:numFmt w:val="bullet"/>
+      <w:suff w:val="space"/>
+      <w:lvlText w:val="o"/>
+      <w:lvlJc w:val="left"/>
+      <w:pPr>
+        <w:ind w:left="576" w:firstLine="0"/>
+      </w:pPr>
+      <w:rPr>
+        <w:rFonts w:ascii="Courier New" w:hAnsi="Courier New" w:cs="Times New Roman" w:hint="default"/>
+      </w:rPr>
+    </w:lvl>
+    <w:lvl w:ilvl="3">
+      <w:start w:val="1"/>
+      <w:numFmt w:val="bullet"/>
+      <w:lvlText w:val=""/>
+      <w:lvlJc w:val="left"/>
+      <w:pPr>
+        <w:ind w:left="1440" w:hanging="360"/>
+      </w:pPr>
+      <w:rPr>
+        <w:rFonts w:ascii="Symbol" w:hAnsi="Symbol" w:hint="default"/>
+      </w:rPr>
+    </w:lvl>
+    <w:lvl w:ilvl="4">
+      <w:start w:val="1"/>
+      <w:numFmt w:val="bullet"/>
+      <w:lvlText w:val=""/>
+      <w:lvlJc w:val="left"/>
+      <w:pPr>
+        <w:ind w:left="1800" w:hanging="360"/>
+      </w:pPr>
+      <w:rPr>
+        <w:rFonts w:ascii="Symbol" w:hAnsi="Symbol" w:hint="default"/>
+      </w:rPr>
+    </w:lvl>
+    <w:lvl w:ilvl="5">
+      <w:start w:val="1"/>
+      <w:numFmt w:val="bullet"/>
+      <w:lvlText w:val=""/>
+      <w:lvlJc w:val="left"/>
+      <w:pPr>
+        <w:ind w:left="2160" w:hanging="360"/>
+      </w:pPr>
+      <w:rPr>
+        <w:rFonts w:ascii="Wingdings" w:hAnsi="Wingdings" w:hint="default"/>
+      </w:rPr>
+    </w:lvl>
+    <w:lvl w:ilvl="6">
+      <w:start w:val="1"/>
+      <w:numFmt w:val="bullet"/>
+      <w:lvlText w:val=""/>
+      <w:lvlJc w:val="left"/>
+      <w:pPr>
+        <w:ind w:left="2520" w:hanging="360"/>
+      </w:pPr>
+      <w:rPr>
+        <w:rFonts w:ascii="Wingdings" w:hAnsi="Wingdings" w:hint="default"/>
+      </w:rPr>
+    </w:lvl>
+    <w:lvl w:ilvl="7">
+      <w:start w:val="1"/>
+      <w:numFmt w:val="bullet"/>
+      <w:lvlText w:val=""/>
+      <w:lvlJc w:val="left"/>
+      <w:pPr>
+        <w:ind w:left="2880" w:hanging="360"/>
+      </w:pPr>
+      <w:rPr>
+        <w:rFonts w:ascii="Symbol" w:hAnsi="Symbol" w:hint="default"/>
+      </w:rPr>
+    </w:lvl>
+    <w:lvl w:ilvl="8">
+      <w:start w:val="1"/>
+      <w:numFmt w:val="bullet"/>
+      <w:lvlText w:val=""/>
+      <w:lvlJc w:val="left"/>
+      <w:pPr>
+        <w:ind w:left="3240" w:hanging="360"/>
+      </w:pPr>
+      <w:rPr>
+        <w:rFonts w:ascii="Symbol" w:hAnsi="Symbol" w:hint="default"/>
+      </w:rPr>
+    </w:lvl>
+  </w:abstractNum>
+  <w:abstractNum w:abstractNumId="8" w15:restartNumberingAfterBreak="0">
     <w:nsid w:val="0EDF3642"/>
     <w:multiLevelType w:val="hybridMultilevel"/>
     <w:tmpl w:val="E6AE21E8"/>
@@ -1471,7 +2739,7 @@
       </w:rPr>
     </w:lvl>
   </w:abstractNum>
-  <w:abstractNum w:abstractNumId="8" w15:restartNumberingAfterBreak="0">
+  <w:abstractNum w:abstractNumId="9" w15:restartNumberingAfterBreak="0">
     <w:nsid w:val="12882730"/>
     <w:multiLevelType w:val="multilevel"/>
     <w:tmpl w:val="A648A078"/>
@@ -1587,7 +2855,123 @@
       </w:rPr>
     </w:lvl>
   </w:abstractNum>
-  <w:abstractNum w:abstractNumId="9" w15:restartNumberingAfterBreak="0">
+  <w:abstractNum w:abstractNumId="10" w15:restartNumberingAfterBreak="0">
+    <w:nsid w:val="20E1126E"/>
+    <w:multiLevelType w:val="multilevel"/>
+    <w:tmpl w:val="A648A078"/>
+    <w:lvl w:ilvl="0">
+      <w:start w:val="1"/>
+      <w:numFmt w:val="bullet"/>
+      <w:suff w:val="space"/>
+      <w:lvlText w:val=""/>
+      <w:lvlJc w:val="left"/>
+      <w:pPr>
+        <w:ind w:left="0" w:firstLine="0"/>
+      </w:pPr>
+      <w:rPr>
+        <w:rFonts w:ascii="Wingdings" w:hAnsi="Wingdings" w:cs="Times New Roman" w:hint="default"/>
+      </w:rPr>
+    </w:lvl>
+    <w:lvl w:ilvl="1">
+      <w:start w:val="1"/>
+      <w:numFmt w:val="bullet"/>
+      <w:suff w:val="space"/>
+      <w:lvlText w:val=""/>
+      <w:lvlJc w:val="left"/>
+      <w:pPr>
+        <w:ind w:left="288" w:firstLine="0"/>
+      </w:pPr>
+      <w:rPr>
+        <w:rFonts w:ascii="Symbol" w:hAnsi="Symbol" w:cs="Times New Roman" w:hint="default"/>
+      </w:rPr>
+    </w:lvl>
+    <w:lvl w:ilvl="2">
+      <w:start w:val="1"/>
+      <w:numFmt w:val="bullet"/>
+      <w:suff w:val="space"/>
+      <w:lvlText w:val="o"/>
+      <w:lvlJc w:val="left"/>
+      <w:pPr>
+        <w:ind w:left="576" w:firstLine="0"/>
+      </w:pPr>
+      <w:rPr>
+        <w:rFonts w:ascii="Courier New" w:hAnsi="Courier New" w:cs="Times New Roman" w:hint="default"/>
+      </w:rPr>
+    </w:lvl>
+    <w:lvl w:ilvl="3">
+      <w:start w:val="1"/>
+      <w:numFmt w:val="bullet"/>
+      <w:lvlText w:val=""/>
+      <w:lvlJc w:val="left"/>
+      <w:pPr>
+        <w:ind w:left="1440" w:hanging="360"/>
+      </w:pPr>
+      <w:rPr>
+        <w:rFonts w:ascii="Symbol" w:hAnsi="Symbol" w:hint="default"/>
+      </w:rPr>
+    </w:lvl>
+    <w:lvl w:ilvl="4">
+      <w:start w:val="1"/>
+      <w:numFmt w:val="bullet"/>
+      <w:lvlText w:val=""/>
+      <w:lvlJc w:val="left"/>
+      <w:pPr>
+        <w:ind w:left="1800" w:hanging="360"/>
+      </w:pPr>
+      <w:rPr>
+        <w:rFonts w:ascii="Symbol" w:hAnsi="Symbol" w:hint="default"/>
+      </w:rPr>
+    </w:lvl>
+    <w:lvl w:ilvl="5">
+      <w:start w:val="1"/>
+      <w:numFmt w:val="bullet"/>
+      <w:lvlText w:val=""/>
+      <w:lvlJc w:val="left"/>
+      <w:pPr>
+        <w:ind w:left="2160" w:hanging="360"/>
+      </w:pPr>
+      <w:rPr>
+        <w:rFonts w:ascii="Wingdings" w:hAnsi="Wingdings" w:hint="default"/>
+      </w:rPr>
+    </w:lvl>
+    <w:lvl w:ilvl="6">
+      <w:start w:val="1"/>
+      <w:numFmt w:val="bullet"/>
+      <w:lvlText w:val=""/>
+      <w:lvlJc w:val="left"/>
+      <w:pPr>
+        <w:ind w:left="2520" w:hanging="360"/>
+      </w:pPr>
+      <w:rPr>
+        <w:rFonts w:ascii="Wingdings" w:hAnsi="Wingdings" w:hint="default"/>
+      </w:rPr>
+    </w:lvl>
+    <w:lvl w:ilvl="7">
+      <w:start w:val="1"/>
+      <w:numFmt w:val="bullet"/>
+      <w:lvlText w:val=""/>
+      <w:lvlJc w:val="left"/>
+      <w:pPr>
+        <w:ind w:left="2880" w:hanging="360"/>
+      </w:pPr>
+      <w:rPr>
+        <w:rFonts w:ascii="Symbol" w:hAnsi="Symbol" w:hint="default"/>
+      </w:rPr>
+    </w:lvl>
+    <w:lvl w:ilvl="8">
+      <w:start w:val="1"/>
+      <w:numFmt w:val="bullet"/>
+      <w:lvlText w:val=""/>
+      <w:lvlJc w:val="left"/>
+      <w:pPr>
+        <w:ind w:left="3240" w:hanging="360"/>
+      </w:pPr>
+      <w:rPr>
+        <w:rFonts w:ascii="Symbol" w:hAnsi="Symbol" w:hint="default"/>
+      </w:rPr>
+    </w:lvl>
+  </w:abstractNum>
+  <w:abstractNum w:abstractNumId="11" w15:restartNumberingAfterBreak="0">
     <w:nsid w:val="25AA1F02"/>
     <w:multiLevelType w:val="multilevel"/>
     <w:tmpl w:val="A648A078"/>
@@ -1703,7 +3087,7 @@
       </w:rPr>
     </w:lvl>
   </w:abstractNum>
-  <w:abstractNum w:abstractNumId="10" w15:restartNumberingAfterBreak="0">
+  <w:abstractNum w:abstractNumId="12" w15:restartNumberingAfterBreak="0">
     <w:nsid w:val="29A727CC"/>
     <w:multiLevelType w:val="multilevel"/>
     <w:tmpl w:val="0F4EA4CA"/>
@@ -1818,7 +3202,239 @@
       </w:rPr>
     </w:lvl>
   </w:abstractNum>
-  <w:abstractNum w:abstractNumId="11" w15:restartNumberingAfterBreak="0">
+  <w:abstractNum w:abstractNumId="13" w15:restartNumberingAfterBreak="0">
+    <w:nsid w:val="2BF63A3E"/>
+    <w:multiLevelType w:val="multilevel"/>
+    <w:tmpl w:val="A648A078"/>
+    <w:lvl w:ilvl="0">
+      <w:start w:val="1"/>
+      <w:numFmt w:val="bullet"/>
+      <w:suff w:val="space"/>
+      <w:lvlText w:val=""/>
+      <w:lvlJc w:val="left"/>
+      <w:pPr>
+        <w:ind w:left="0" w:firstLine="0"/>
+      </w:pPr>
+      <w:rPr>
+        <w:rFonts w:ascii="Wingdings" w:hAnsi="Wingdings" w:cs="Times New Roman" w:hint="default"/>
+      </w:rPr>
+    </w:lvl>
+    <w:lvl w:ilvl="1">
+      <w:start w:val="1"/>
+      <w:numFmt w:val="bullet"/>
+      <w:suff w:val="space"/>
+      <w:lvlText w:val=""/>
+      <w:lvlJc w:val="left"/>
+      <w:pPr>
+        <w:ind w:left="288" w:firstLine="0"/>
+      </w:pPr>
+      <w:rPr>
+        <w:rFonts w:ascii="Symbol" w:hAnsi="Symbol" w:cs="Times New Roman" w:hint="default"/>
+      </w:rPr>
+    </w:lvl>
+    <w:lvl w:ilvl="2">
+      <w:start w:val="1"/>
+      <w:numFmt w:val="bullet"/>
+      <w:suff w:val="space"/>
+      <w:lvlText w:val="o"/>
+      <w:lvlJc w:val="left"/>
+      <w:pPr>
+        <w:ind w:left="576" w:firstLine="0"/>
+      </w:pPr>
+      <w:rPr>
+        <w:rFonts w:ascii="Courier New" w:hAnsi="Courier New" w:cs="Times New Roman" w:hint="default"/>
+      </w:rPr>
+    </w:lvl>
+    <w:lvl w:ilvl="3">
+      <w:start w:val="1"/>
+      <w:numFmt w:val="bullet"/>
+      <w:lvlText w:val=""/>
+      <w:lvlJc w:val="left"/>
+      <w:pPr>
+        <w:ind w:left="1440" w:hanging="360"/>
+      </w:pPr>
+      <w:rPr>
+        <w:rFonts w:ascii="Symbol" w:hAnsi="Symbol" w:hint="default"/>
+      </w:rPr>
+    </w:lvl>
+    <w:lvl w:ilvl="4">
+      <w:start w:val="1"/>
+      <w:numFmt w:val="bullet"/>
+      <w:lvlText w:val=""/>
+      <w:lvlJc w:val="left"/>
+      <w:pPr>
+        <w:ind w:left="1800" w:hanging="360"/>
+      </w:pPr>
+      <w:rPr>
+        <w:rFonts w:ascii="Symbol" w:hAnsi="Symbol" w:hint="default"/>
+      </w:rPr>
+    </w:lvl>
+    <w:lvl w:ilvl="5">
+      <w:start w:val="1"/>
+      <w:numFmt w:val="bullet"/>
+      <w:lvlText w:val=""/>
+      <w:lvlJc w:val="left"/>
+      <w:pPr>
+        <w:ind w:left="2160" w:hanging="360"/>
+      </w:pPr>
+      <w:rPr>
+        <w:rFonts w:ascii="Wingdings" w:hAnsi="Wingdings" w:hint="default"/>
+      </w:rPr>
+    </w:lvl>
+    <w:lvl w:ilvl="6">
+      <w:start w:val="1"/>
+      <w:numFmt w:val="bullet"/>
+      <w:lvlText w:val=""/>
+      <w:lvlJc w:val="left"/>
+      <w:pPr>
+        <w:ind w:left="2520" w:hanging="360"/>
+      </w:pPr>
+      <w:rPr>
+        <w:rFonts w:ascii="Wingdings" w:hAnsi="Wingdings" w:hint="default"/>
+      </w:rPr>
+    </w:lvl>
+    <w:lvl w:ilvl="7">
+      <w:start w:val="1"/>
+      <w:numFmt w:val="bullet"/>
+      <w:lvlText w:val=""/>
+      <w:lvlJc w:val="left"/>
+      <w:pPr>
+        <w:ind w:left="2880" w:hanging="360"/>
+      </w:pPr>
+      <w:rPr>
+        <w:rFonts w:ascii="Symbol" w:hAnsi="Symbol" w:hint="default"/>
+      </w:rPr>
+    </w:lvl>
+    <w:lvl w:ilvl="8">
+      <w:start w:val="1"/>
+      <w:numFmt w:val="bullet"/>
+      <w:lvlText w:val=""/>
+      <w:lvlJc w:val="left"/>
+      <w:pPr>
+        <w:ind w:left="3240" w:hanging="360"/>
+      </w:pPr>
+      <w:rPr>
+        <w:rFonts w:ascii="Symbol" w:hAnsi="Symbol" w:hint="default"/>
+      </w:rPr>
+    </w:lvl>
+  </w:abstractNum>
+  <w:abstractNum w:abstractNumId="14" w15:restartNumberingAfterBreak="0">
+    <w:nsid w:val="2E64706F"/>
+    <w:multiLevelType w:val="multilevel"/>
+    <w:tmpl w:val="A648A078"/>
+    <w:lvl w:ilvl="0">
+      <w:start w:val="1"/>
+      <w:numFmt w:val="bullet"/>
+      <w:suff w:val="space"/>
+      <w:lvlText w:val=""/>
+      <w:lvlJc w:val="left"/>
+      <w:pPr>
+        <w:ind w:left="0" w:firstLine="0"/>
+      </w:pPr>
+      <w:rPr>
+        <w:rFonts w:ascii="Wingdings" w:hAnsi="Wingdings" w:cs="Times New Roman" w:hint="default"/>
+      </w:rPr>
+    </w:lvl>
+    <w:lvl w:ilvl="1">
+      <w:start w:val="1"/>
+      <w:numFmt w:val="bullet"/>
+      <w:suff w:val="space"/>
+      <w:lvlText w:val=""/>
+      <w:lvlJc w:val="left"/>
+      <w:pPr>
+        <w:ind w:left="288" w:firstLine="0"/>
+      </w:pPr>
+      <w:rPr>
+        <w:rFonts w:ascii="Symbol" w:hAnsi="Symbol" w:cs="Times New Roman" w:hint="default"/>
+      </w:rPr>
+    </w:lvl>
+    <w:lvl w:ilvl="2">
+      <w:start w:val="1"/>
+      <w:numFmt w:val="bullet"/>
+      <w:suff w:val="space"/>
+      <w:lvlText w:val="o"/>
+      <w:lvlJc w:val="left"/>
+      <w:pPr>
+        <w:ind w:left="576" w:firstLine="0"/>
+      </w:pPr>
+      <w:rPr>
+        <w:rFonts w:ascii="Courier New" w:hAnsi="Courier New" w:cs="Times New Roman" w:hint="default"/>
+      </w:rPr>
+    </w:lvl>
+    <w:lvl w:ilvl="3">
+      <w:start w:val="1"/>
+      <w:numFmt w:val="bullet"/>
+      <w:lvlText w:val=""/>
+      <w:lvlJc w:val="left"/>
+      <w:pPr>
+        <w:ind w:left="1440" w:hanging="360"/>
+      </w:pPr>
+      <w:rPr>
+        <w:rFonts w:ascii="Symbol" w:hAnsi="Symbol" w:hint="default"/>
+      </w:rPr>
+    </w:lvl>
+    <w:lvl w:ilvl="4">
+      <w:start w:val="1"/>
+      <w:numFmt w:val="bullet"/>
+      <w:lvlText w:val=""/>
+      <w:lvlJc w:val="left"/>
+      <w:pPr>
+        <w:ind w:left="1800" w:hanging="360"/>
+      </w:pPr>
+      <w:rPr>
+        <w:rFonts w:ascii="Symbol" w:hAnsi="Symbol" w:hint="default"/>
+      </w:rPr>
+    </w:lvl>
+    <w:lvl w:ilvl="5">
+      <w:start w:val="1"/>
+      <w:numFmt w:val="bullet"/>
+      <w:lvlText w:val=""/>
+      <w:lvlJc w:val="left"/>
+      <w:pPr>
+        <w:ind w:left="2160" w:hanging="360"/>
+      </w:pPr>
+      <w:rPr>
+        <w:rFonts w:ascii="Wingdings" w:hAnsi="Wingdings" w:hint="default"/>
+      </w:rPr>
+    </w:lvl>
+    <w:lvl w:ilvl="6">
+      <w:start w:val="1"/>
+      <w:numFmt w:val="bullet"/>
+      <w:lvlText w:val=""/>
+      <w:lvlJc w:val="left"/>
+      <w:pPr>
+        <w:ind w:left="2520" w:hanging="360"/>
+      </w:pPr>
+      <w:rPr>
+        <w:rFonts w:ascii="Wingdings" w:hAnsi="Wingdings" w:hint="default"/>
+      </w:rPr>
+    </w:lvl>
+    <w:lvl w:ilvl="7">
+      <w:start w:val="1"/>
+      <w:numFmt w:val="bullet"/>
+      <w:lvlText w:val=""/>
+      <w:lvlJc w:val="left"/>
+      <w:pPr>
+        <w:ind w:left="2880" w:hanging="360"/>
+      </w:pPr>
+      <w:rPr>
+        <w:rFonts w:ascii="Symbol" w:hAnsi="Symbol" w:hint="default"/>
+      </w:rPr>
+    </w:lvl>
+    <w:lvl w:ilvl="8">
+      <w:start w:val="1"/>
+      <w:numFmt w:val="bullet"/>
+      <w:lvlText w:val=""/>
+      <w:lvlJc w:val="left"/>
+      <w:pPr>
+        <w:ind w:left="3240" w:hanging="360"/>
+      </w:pPr>
+      <w:rPr>
+        <w:rFonts w:ascii="Symbol" w:hAnsi="Symbol" w:hint="default"/>
+      </w:rPr>
+    </w:lvl>
+  </w:abstractNum>
+  <w:abstractNum w:abstractNumId="15" w15:restartNumberingAfterBreak="0">
     <w:nsid w:val="306003ED"/>
     <w:multiLevelType w:val="hybridMultilevel"/>
     <w:tmpl w:val="6B6C6BFC"/>
@@ -1933,7 +3549,7 @@
       </w:rPr>
     </w:lvl>
   </w:abstractNum>
-  <w:abstractNum w:abstractNumId="12" w15:restartNumberingAfterBreak="0">
+  <w:abstractNum w:abstractNumId="16" w15:restartNumberingAfterBreak="0">
     <w:nsid w:val="307254C6"/>
     <w:multiLevelType w:val="multilevel"/>
     <w:tmpl w:val="A648A078"/>
@@ -2049,7 +3665,7 @@
       </w:rPr>
     </w:lvl>
   </w:abstractNum>
-  <w:abstractNum w:abstractNumId="13" w15:restartNumberingAfterBreak="0">
+  <w:abstractNum w:abstractNumId="17" w15:restartNumberingAfterBreak="0">
     <w:nsid w:val="35E561D1"/>
     <w:multiLevelType w:val="multilevel"/>
     <w:tmpl w:val="A648A078"/>
@@ -2165,7 +3781,7 @@
       </w:rPr>
     </w:lvl>
   </w:abstractNum>
-  <w:abstractNum w:abstractNumId="14" w15:restartNumberingAfterBreak="0">
+  <w:abstractNum w:abstractNumId="18" w15:restartNumberingAfterBreak="0">
     <w:nsid w:val="366D346F"/>
     <w:multiLevelType w:val="multilevel"/>
     <w:tmpl w:val="074433EC"/>
@@ -2280,7 +3896,7 @@
       </w:rPr>
     </w:lvl>
   </w:abstractNum>
-  <w:abstractNum w:abstractNumId="15" w15:restartNumberingAfterBreak="0">
+  <w:abstractNum w:abstractNumId="19" w15:restartNumberingAfterBreak="0">
     <w:nsid w:val="36715480"/>
     <w:multiLevelType w:val="multilevel"/>
     <w:tmpl w:val="A648A078"/>
@@ -2396,7 +4012,7 @@
       </w:rPr>
     </w:lvl>
   </w:abstractNum>
-  <w:abstractNum w:abstractNumId="16" w15:restartNumberingAfterBreak="0">
+  <w:abstractNum w:abstractNumId="20" w15:restartNumberingAfterBreak="0">
     <w:nsid w:val="37656E68"/>
     <w:multiLevelType w:val="multilevel"/>
     <w:tmpl w:val="A648A078"/>
@@ -2512,7 +4128,123 @@
       </w:rPr>
     </w:lvl>
   </w:abstractNum>
-  <w:abstractNum w:abstractNumId="17" w15:restartNumberingAfterBreak="0">
+  <w:abstractNum w:abstractNumId="21" w15:restartNumberingAfterBreak="0">
+    <w:nsid w:val="3E83760A"/>
+    <w:multiLevelType w:val="multilevel"/>
+    <w:tmpl w:val="A648A078"/>
+    <w:lvl w:ilvl="0">
+      <w:start w:val="1"/>
+      <w:numFmt w:val="bullet"/>
+      <w:suff w:val="space"/>
+      <w:lvlText w:val=""/>
+      <w:lvlJc w:val="left"/>
+      <w:pPr>
+        <w:ind w:left="0" w:firstLine="0"/>
+      </w:pPr>
+      <w:rPr>
+        <w:rFonts w:ascii="Wingdings" w:hAnsi="Wingdings" w:cs="Times New Roman" w:hint="default"/>
+      </w:rPr>
+    </w:lvl>
+    <w:lvl w:ilvl="1">
+      <w:start w:val="1"/>
+      <w:numFmt w:val="bullet"/>
+      <w:suff w:val="space"/>
+      <w:lvlText w:val=""/>
+      <w:lvlJc w:val="left"/>
+      <w:pPr>
+        <w:ind w:left="288" w:firstLine="0"/>
+      </w:pPr>
+      <w:rPr>
+        <w:rFonts w:ascii="Symbol" w:hAnsi="Symbol" w:cs="Times New Roman" w:hint="default"/>
+      </w:rPr>
+    </w:lvl>
+    <w:lvl w:ilvl="2">
+      <w:start w:val="1"/>
+      <w:numFmt w:val="bullet"/>
+      <w:suff w:val="space"/>
+      <w:lvlText w:val="o"/>
+      <w:lvlJc w:val="left"/>
+      <w:pPr>
+        <w:ind w:left="576" w:firstLine="0"/>
+      </w:pPr>
+      <w:rPr>
+        <w:rFonts w:ascii="Courier New" w:hAnsi="Courier New" w:cs="Times New Roman" w:hint="default"/>
+      </w:rPr>
+    </w:lvl>
+    <w:lvl w:ilvl="3">
+      <w:start w:val="1"/>
+      <w:numFmt w:val="bullet"/>
+      <w:lvlText w:val=""/>
+      <w:lvlJc w:val="left"/>
+      <w:pPr>
+        <w:ind w:left="1440" w:hanging="360"/>
+      </w:pPr>
+      <w:rPr>
+        <w:rFonts w:ascii="Symbol" w:hAnsi="Symbol" w:hint="default"/>
+      </w:rPr>
+    </w:lvl>
+    <w:lvl w:ilvl="4">
+      <w:start w:val="1"/>
+      <w:numFmt w:val="bullet"/>
+      <w:lvlText w:val=""/>
+      <w:lvlJc w:val="left"/>
+      <w:pPr>
+        <w:ind w:left="1800" w:hanging="360"/>
+      </w:pPr>
+      <w:rPr>
+        <w:rFonts w:ascii="Symbol" w:hAnsi="Symbol" w:hint="default"/>
+      </w:rPr>
+    </w:lvl>
+    <w:lvl w:ilvl="5">
+      <w:start w:val="1"/>
+      <w:numFmt w:val="bullet"/>
+      <w:lvlText w:val=""/>
+      <w:lvlJc w:val="left"/>
+      <w:pPr>
+        <w:ind w:left="2160" w:hanging="360"/>
+      </w:pPr>
+      <w:rPr>
+        <w:rFonts w:ascii="Wingdings" w:hAnsi="Wingdings" w:hint="default"/>
+      </w:rPr>
+    </w:lvl>
+    <w:lvl w:ilvl="6">
+      <w:start w:val="1"/>
+      <w:numFmt w:val="bullet"/>
+      <w:lvlText w:val=""/>
+      <w:lvlJc w:val="left"/>
+      <w:pPr>
+        <w:ind w:left="2520" w:hanging="360"/>
+      </w:pPr>
+      <w:rPr>
+        <w:rFonts w:ascii="Wingdings" w:hAnsi="Wingdings" w:hint="default"/>
+      </w:rPr>
+    </w:lvl>
+    <w:lvl w:ilvl="7">
+      <w:start w:val="1"/>
+      <w:numFmt w:val="bullet"/>
+      <w:lvlText w:val=""/>
+      <w:lvlJc w:val="left"/>
+      <w:pPr>
+        <w:ind w:left="2880" w:hanging="360"/>
+      </w:pPr>
+      <w:rPr>
+        <w:rFonts w:ascii="Symbol" w:hAnsi="Symbol" w:hint="default"/>
+      </w:rPr>
+    </w:lvl>
+    <w:lvl w:ilvl="8">
+      <w:start w:val="1"/>
+      <w:numFmt w:val="bullet"/>
+      <w:lvlText w:val=""/>
+      <w:lvlJc w:val="left"/>
+      <w:pPr>
+        <w:ind w:left="3240" w:hanging="360"/>
+      </w:pPr>
+      <w:rPr>
+        <w:rFonts w:ascii="Symbol" w:hAnsi="Symbol" w:hint="default"/>
+      </w:rPr>
+    </w:lvl>
+  </w:abstractNum>
+  <w:abstractNum w:abstractNumId="22" w15:restartNumberingAfterBreak="0">
     <w:nsid w:val="3F4574A8"/>
     <w:multiLevelType w:val="multilevel"/>
     <w:tmpl w:val="10D88CB2"/>
@@ -2627,7 +4359,7 @@
       </w:rPr>
     </w:lvl>
   </w:abstractNum>
-  <w:abstractNum w:abstractNumId="18" w15:restartNumberingAfterBreak="0">
+  <w:abstractNum w:abstractNumId="23" w15:restartNumberingAfterBreak="0">
     <w:nsid w:val="404F6842"/>
     <w:multiLevelType w:val="multilevel"/>
     <w:tmpl w:val="A648A078"/>
@@ -2743,7 +4475,7 @@
       </w:rPr>
     </w:lvl>
   </w:abstractNum>
-  <w:abstractNum w:abstractNumId="19" w15:restartNumberingAfterBreak="0">
+  <w:abstractNum w:abstractNumId="24" w15:restartNumberingAfterBreak="0">
     <w:nsid w:val="425B5D0F"/>
     <w:multiLevelType w:val="multilevel"/>
     <w:tmpl w:val="A648A078"/>
@@ -2859,7 +4591,7 @@
       </w:rPr>
     </w:lvl>
   </w:abstractNum>
-  <w:abstractNum w:abstractNumId="20" w15:restartNumberingAfterBreak="0">
+  <w:abstractNum w:abstractNumId="25" w15:restartNumberingAfterBreak="0">
     <w:nsid w:val="4272470C"/>
     <w:multiLevelType w:val="hybridMultilevel"/>
     <w:tmpl w:val="A1C21C98"/>
@@ -2973,7 +4705,7 @@
       </w:rPr>
     </w:lvl>
   </w:abstractNum>
-  <w:abstractNum w:abstractNumId="21" w15:restartNumberingAfterBreak="0">
+  <w:abstractNum w:abstractNumId="26" w15:restartNumberingAfterBreak="0">
     <w:nsid w:val="445412B1"/>
     <w:multiLevelType w:val="multilevel"/>
     <w:tmpl w:val="A648A078"/>
@@ -3089,7 +4821,7 @@
       </w:rPr>
     </w:lvl>
   </w:abstractNum>
-  <w:abstractNum w:abstractNumId="22" w15:restartNumberingAfterBreak="0">
+  <w:abstractNum w:abstractNumId="27" w15:restartNumberingAfterBreak="0">
     <w:nsid w:val="465326EA"/>
     <w:multiLevelType w:val="multilevel"/>
     <w:tmpl w:val="074433EC"/>
@@ -3204,7 +4936,7 @@
       </w:rPr>
     </w:lvl>
   </w:abstractNum>
-  <w:abstractNum w:abstractNumId="23" w15:restartNumberingAfterBreak="0">
+  <w:abstractNum w:abstractNumId="28" w15:restartNumberingAfterBreak="0">
     <w:nsid w:val="49A74093"/>
     <w:multiLevelType w:val="hybridMultilevel"/>
     <w:tmpl w:val="E6AE21E8"/>
@@ -3319,7 +5051,7 @@
       </w:rPr>
     </w:lvl>
   </w:abstractNum>
-  <w:abstractNum w:abstractNumId="24" w15:restartNumberingAfterBreak="0">
+  <w:abstractNum w:abstractNumId="29" w15:restartNumberingAfterBreak="0">
     <w:nsid w:val="49B32834"/>
     <w:multiLevelType w:val="multilevel"/>
     <w:tmpl w:val="A648A078"/>
@@ -3435,7 +5167,7 @@
       </w:rPr>
     </w:lvl>
   </w:abstractNum>
-  <w:abstractNum w:abstractNumId="25" w15:restartNumberingAfterBreak="0">
+  <w:abstractNum w:abstractNumId="30" w15:restartNumberingAfterBreak="0">
     <w:nsid w:val="4E334089"/>
     <w:multiLevelType w:val="hybridMultilevel"/>
     <w:tmpl w:val="9FFE4418"/>
@@ -3549,7 +5281,7 @@
       </w:rPr>
     </w:lvl>
   </w:abstractNum>
-  <w:abstractNum w:abstractNumId="26" w15:restartNumberingAfterBreak="0">
+  <w:abstractNum w:abstractNumId="31" w15:restartNumberingAfterBreak="0">
     <w:nsid w:val="53995FEE"/>
     <w:multiLevelType w:val="multilevel"/>
     <w:tmpl w:val="074433EC"/>
@@ -3664,7 +5396,7 @@
       </w:rPr>
     </w:lvl>
   </w:abstractNum>
-  <w:abstractNum w:abstractNumId="27" w15:restartNumberingAfterBreak="0">
+  <w:abstractNum w:abstractNumId="32" w15:restartNumberingAfterBreak="0">
     <w:nsid w:val="55B967BB"/>
     <w:multiLevelType w:val="multilevel"/>
     <w:tmpl w:val="10D88CB2"/>
@@ -3779,7 +5511,7 @@
       </w:rPr>
     </w:lvl>
   </w:abstractNum>
-  <w:abstractNum w:abstractNumId="28" w15:restartNumberingAfterBreak="0">
+  <w:abstractNum w:abstractNumId="33" w15:restartNumberingAfterBreak="0">
     <w:nsid w:val="55CD523D"/>
     <w:multiLevelType w:val="multilevel"/>
     <w:tmpl w:val="10D88CB2"/>
@@ -3894,7 +5626,7 @@
       </w:rPr>
     </w:lvl>
   </w:abstractNum>
-  <w:abstractNum w:abstractNumId="29" w15:restartNumberingAfterBreak="0">
+  <w:abstractNum w:abstractNumId="34" w15:restartNumberingAfterBreak="0">
     <w:nsid w:val="5B005723"/>
     <w:multiLevelType w:val="hybridMultilevel"/>
     <w:tmpl w:val="2AE2A908"/>
@@ -4008,7 +5740,7 @@
       </w:rPr>
     </w:lvl>
   </w:abstractNum>
-  <w:abstractNum w:abstractNumId="30" w15:restartNumberingAfterBreak="0">
+  <w:abstractNum w:abstractNumId="35" w15:restartNumberingAfterBreak="0">
     <w:nsid w:val="60F60D09"/>
     <w:multiLevelType w:val="multilevel"/>
     <w:tmpl w:val="A648A078"/>
@@ -4124,7 +5856,7 @@
       </w:rPr>
     </w:lvl>
   </w:abstractNum>
-  <w:abstractNum w:abstractNumId="31" w15:restartNumberingAfterBreak="0">
+  <w:abstractNum w:abstractNumId="36" w15:restartNumberingAfterBreak="0">
     <w:nsid w:val="615D7BEF"/>
     <w:multiLevelType w:val="hybridMultilevel"/>
     <w:tmpl w:val="8AFC6FB8"/>
@@ -4238,7 +5970,7 @@
       </w:rPr>
     </w:lvl>
   </w:abstractNum>
-  <w:abstractNum w:abstractNumId="32" w15:restartNumberingAfterBreak="0">
+  <w:abstractNum w:abstractNumId="37" w15:restartNumberingAfterBreak="0">
     <w:nsid w:val="63C134CC"/>
     <w:multiLevelType w:val="multilevel"/>
     <w:tmpl w:val="A648A078"/>
@@ -4354,7 +6086,7 @@
       </w:rPr>
     </w:lvl>
   </w:abstractNum>
-  <w:abstractNum w:abstractNumId="33" w15:restartNumberingAfterBreak="0">
+  <w:abstractNum w:abstractNumId="38" w15:restartNumberingAfterBreak="0">
     <w:nsid w:val="65177E9B"/>
     <w:multiLevelType w:val="hybridMultilevel"/>
     <w:tmpl w:val="D0166C9C"/>
@@ -4469,7 +6201,7 @@
       </w:rPr>
     </w:lvl>
   </w:abstractNum>
-  <w:abstractNum w:abstractNumId="34" w15:restartNumberingAfterBreak="0">
+  <w:abstractNum w:abstractNumId="39" w15:restartNumberingAfterBreak="0">
     <w:nsid w:val="674F0C2A"/>
     <w:multiLevelType w:val="multilevel"/>
     <w:tmpl w:val="074433EC"/>
@@ -4584,7 +6316,7 @@
       </w:rPr>
     </w:lvl>
   </w:abstractNum>
-  <w:abstractNum w:abstractNumId="35" w15:restartNumberingAfterBreak="0">
+  <w:abstractNum w:abstractNumId="40" w15:restartNumberingAfterBreak="0">
     <w:nsid w:val="6AE525B6"/>
     <w:multiLevelType w:val="multilevel"/>
     <w:tmpl w:val="A648A078"/>
@@ -4700,7 +6432,7 @@
       </w:rPr>
     </w:lvl>
   </w:abstractNum>
-  <w:abstractNum w:abstractNumId="36" w15:restartNumberingAfterBreak="0">
+  <w:abstractNum w:abstractNumId="41" w15:restartNumberingAfterBreak="0">
     <w:nsid w:val="6FD81338"/>
     <w:multiLevelType w:val="multilevel"/>
     <w:tmpl w:val="A648A078"/>
@@ -4816,7 +6548,7 @@
       </w:rPr>
     </w:lvl>
   </w:abstractNum>
-  <w:abstractNum w:abstractNumId="37" w15:restartNumberingAfterBreak="0">
+  <w:abstractNum w:abstractNumId="42" w15:restartNumberingAfterBreak="0">
     <w:nsid w:val="742874F3"/>
     <w:multiLevelType w:val="multilevel"/>
     <w:tmpl w:val="A648A078"/>
@@ -4932,7 +6664,7 @@
       </w:rPr>
     </w:lvl>
   </w:abstractNum>
-  <w:abstractNum w:abstractNumId="38" w15:restartNumberingAfterBreak="0">
+  <w:abstractNum w:abstractNumId="43" w15:restartNumberingAfterBreak="0">
     <w:nsid w:val="7A084688"/>
     <w:multiLevelType w:val="multilevel"/>
     <w:tmpl w:val="A648A078"/>
@@ -5049,109 +6781,109 @@
     </w:lvl>
   </w:abstractNum>
   <w:num w:numId="1">
-    <w:abstractNumId w:val="17"/>
+    <w:abstractNumId w:val="22"/>
   </w:num>
   <w:num w:numId="2">
     <w:abstractNumId w:val="5"/>
   </w:num>
   <w:num w:numId="3">
-    <w:abstractNumId w:val="33"/>
+    <w:abstractNumId w:val="38"/>
   </w:num>
   <w:num w:numId="4">
+    <w:abstractNumId w:val="30"/>
+  </w:num>
+  <w:num w:numId="5">
+    <w:abstractNumId w:val="15"/>
+  </w:num>
+  <w:num w:numId="6">
+    <w:abstractNumId w:val="36"/>
+  </w:num>
+  <w:num w:numId="7">
     <w:abstractNumId w:val="25"/>
   </w:num>
-  <w:num w:numId="5">
-    <w:abstractNumId w:val="11"/>
-  </w:num>
-  <w:num w:numId="6">
-    <w:abstractNumId w:val="31"/>
-  </w:num>
-  <w:num w:numId="7">
-    <w:abstractNumId w:val="20"/>
-  </w:num>
   <w:num w:numId="8">
-    <w:abstractNumId w:val="23"/>
+    <w:abstractNumId w:val="28"/>
   </w:num>
   <w:num w:numId="9">
-    <w:abstractNumId w:val="7"/>
+    <w:abstractNumId w:val="8"/>
   </w:num>
   <w:num w:numId="10">
     <w:abstractNumId w:val="2"/>
   </w:num>
   <w:num w:numId="11">
-    <w:abstractNumId w:val="29"/>
+    <w:abstractNumId w:val="34"/>
   </w:num>
   <w:num w:numId="12">
     <w:abstractNumId w:val="4"/>
   </w:num>
   <w:num w:numId="13">
-    <w:abstractNumId w:val="19"/>
+    <w:abstractNumId w:val="24"/>
   </w:num>
   <w:num w:numId="14">
-    <w:abstractNumId w:val="26"/>
+    <w:abstractNumId w:val="31"/>
   </w:num>
   <w:num w:numId="15">
     <w:abstractNumId w:val="0"/>
   </w:num>
   <w:num w:numId="16">
-    <w:abstractNumId w:val="34"/>
+    <w:abstractNumId w:val="39"/>
   </w:num>
   <w:num w:numId="17">
-    <w:abstractNumId w:val="22"/>
+    <w:abstractNumId w:val="27"/>
   </w:num>
   <w:num w:numId="18">
-    <w:abstractNumId w:val="21"/>
+    <w:abstractNumId w:val="26"/>
   </w:num>
   <w:num w:numId="19">
-    <w:abstractNumId w:val="14"/>
+    <w:abstractNumId w:val="18"/>
   </w:num>
   <w:num w:numId="20">
-    <w:abstractNumId w:val="24"/>
+    <w:abstractNumId w:val="29"/>
   </w:num>
   <w:num w:numId="21">
-    <w:abstractNumId w:val="36"/>
+    <w:abstractNumId w:val="41"/>
   </w:num>
   <w:num w:numId="22">
     <w:abstractNumId w:val="3"/>
   </w:num>
   <w:num w:numId="23">
-    <w:abstractNumId w:val="10"/>
+    <w:abstractNumId w:val="12"/>
   </w:num>
   <w:num w:numId="24">
-    <w:abstractNumId w:val="27"/>
+    <w:abstractNumId w:val="32"/>
   </w:num>
   <w:num w:numId="25">
-    <w:abstractNumId w:val="28"/>
+    <w:abstractNumId w:val="33"/>
   </w:num>
   <w:num w:numId="26">
-    <w:abstractNumId w:val="13"/>
+    <w:abstractNumId w:val="17"/>
   </w:num>
   <w:num w:numId="27">
-    <w:abstractNumId w:val="8"/>
+    <w:abstractNumId w:val="9"/>
   </w:num>
   <w:num w:numId="28">
-    <w:abstractNumId w:val="37"/>
+    <w:abstractNumId w:val="42"/>
   </w:num>
   <w:num w:numId="29">
-    <w:abstractNumId w:val="38"/>
+    <w:abstractNumId w:val="43"/>
   </w:num>
   <w:num w:numId="30">
+    <w:abstractNumId w:val="20"/>
+  </w:num>
+  <w:num w:numId="31">
+    <w:abstractNumId w:val="23"/>
+  </w:num>
+  <w:num w:numId="32">
     <w:abstractNumId w:val="16"/>
   </w:num>
-  <w:num w:numId="31">
-    <w:abstractNumId w:val="18"/>
-  </w:num>
-  <w:num w:numId="32">
-    <w:abstractNumId w:val="12"/>
-  </w:num>
   <w:num w:numId="33">
-    <w:abstractNumId w:val="9"/>
+    <w:abstractNumId w:val="11"/>
   </w:num>
   <w:num w:numId="34">
-    <w:abstractNumId w:val="35"/>
+    <w:abstractNumId w:val="40"/>
   </w:num>
   <w:num w:numId="35">
-    <w:abstractNumId w:val="30"/>
+    <w:abstractNumId w:val="35"/>
   </w:num>
   <w:num w:numId="36">
     <w:abstractNumId w:val="1"/>
@@ -5160,10 +6892,25 @@
     <w:abstractNumId w:val="6"/>
   </w:num>
   <w:num w:numId="38">
-    <w:abstractNumId w:val="15"/>
+    <w:abstractNumId w:val="19"/>
   </w:num>
   <w:num w:numId="39">
-    <w:abstractNumId w:val="32"/>
+    <w:abstractNumId w:val="37"/>
+  </w:num>
+  <w:num w:numId="40">
+    <w:abstractNumId w:val="14"/>
+  </w:num>
+  <w:num w:numId="41">
+    <w:abstractNumId w:val="13"/>
+  </w:num>
+  <w:num w:numId="42">
+    <w:abstractNumId w:val="7"/>
+  </w:num>
+  <w:num w:numId="43">
+    <w:abstractNumId w:val="21"/>
+  </w:num>
+  <w:num w:numId="44">
+    <w:abstractNumId w:val="10"/>
   </w:num>
 </w:numbering>
 </file>
@@ -6105,7 +7852,7 @@
 </file>
 
 <file path=customXml/itemProps1.xml><?xml version="1.0" encoding="utf-8"?>
-<ds:datastoreItem xmlns:ds="http://schemas.openxmlformats.org/officeDocument/2006/customXml" ds:itemID="{3DC7C620-7629-4C91-B497-C9E0E847A068}">
+<ds:datastoreItem xmlns:ds="http://schemas.openxmlformats.org/officeDocument/2006/customXml" ds:itemID="{3790932E-D606-42D8-891C-5B78B4364E4A}">
   <ds:schemaRefs>
     <ds:schemaRef ds:uri="http://schemas.openxmlformats.org/officeDocument/2006/bibliography"/>
   </ds:schemaRefs>

</xml_diff>